<commit_message>
Added Links and Updated DraftJS Export Function
- custom block renderes with inline tag wrapper sudocode
- added links
- removed linkify decorator (will make something better suited)
</commit_message>
<xml_diff>
--- a/TPOT Electron/src/config/MasterSample.docx
+++ b/TPOT Electron/src/config/MasterSample.docx
@@ -193,33 +193,31 @@
       <w:r>
         <w:t>[url=http://www.google.com]A Short Code Link[/url]</w:t>
       </w:r>
-      <w:bookmarkStart w:id="2" w:name="_GoBack"/>
+    </w:p>
+    <w:p>
+      <w:r>
+        <w:t>[Markup Notation]( http://www.google.com/)</w:t>
+      </w:r>
+    </w:p>
+    <w:p>
+      <w:r>
+        <w:t>A Custom Decorator www.thepathoftruth.com</w:t>
+      </w:r>
+    </w:p>
+    <w:p>
+      <w:r>
+        <w:t xml:space="preserve">Or a Word </w:t>
+      </w:r>
+      <w:bookmarkStart w:id="2" w:name="OLE_LINK10"/>
+      <w:r>
+        <w:t xml:space="preserve">Text </w:t>
+      </w:r>
+      <w:bookmarkStart w:id="3" w:name="OLE_LINK11"/>
+      <w:r>
+        <w:t>Link</w:t>
+      </w:r>
       <w:bookmarkEnd w:id="2"/>
-    </w:p>
-    <w:p>
-      <w:r>
-        <w:t>[Markup Notation]( http://www.google.com/)</w:t>
-      </w:r>
-    </w:p>
-    <w:p>
-      <w:r>
-        <w:t>A Custom Decorator www.thepathoftruth.com</w:t>
-      </w:r>
-    </w:p>
-    <w:p>
-      <w:r>
-        <w:t xml:space="preserve">Or a Word </w:t>
-      </w:r>
-      <w:bookmarkStart w:id="3" w:name="OLE_LINK10"/>
-      <w:r>
-        <w:t xml:space="preserve">Text </w:t>
-      </w:r>
-      <w:bookmarkStart w:id="4" w:name="OLE_LINK11"/>
-      <w:r>
-        <w:t>Link</w:t>
-      </w:r>
       <w:bookmarkEnd w:id="3"/>
-      <w:bookmarkEnd w:id="4"/>
       <w:r>
         <w:t xml:space="preserve">: </w:t>
       </w:r>
@@ -351,7 +349,7 @@
           <w:rStyle w:val="Emphasis"/>
         </w:rPr>
       </w:pPr>
-      <w:bookmarkStart w:id="5" w:name="OLE_LINK2"/>
+      <w:bookmarkStart w:id="4" w:name="OLE_LINK2"/>
       <w:r>
         <w:rPr>
           <w:rStyle w:val="Emphasis"/>
@@ -384,8 +382,8 @@
           <w:rStyle w:val="IntenseEmphasis"/>
         </w:rPr>
       </w:pPr>
-      <w:bookmarkStart w:id="6" w:name="OLE_LINK3"/>
-      <w:bookmarkEnd w:id="5"/>
+      <w:bookmarkStart w:id="5" w:name="OLE_LINK3"/>
+      <w:bookmarkEnd w:id="4"/>
       <w:r>
         <w:rPr>
           <w:rStyle w:val="IntenseEmphasis"/>
@@ -435,7 +433,7 @@
           <w:rFonts w:ascii="Trebuchet MS" w:hAnsi="Trebuchet MS"/>
         </w:rPr>
       </w:pPr>
-      <w:bookmarkStart w:id="7" w:name="OLE_LINK4"/>
+      <w:bookmarkStart w:id="6" w:name="OLE_LINK4"/>
       <w:r>
         <w:rPr>
           <w:rStyle w:val="Emphasis"/>
@@ -514,8 +512,11 @@
         <w:t xml:space="preserve"> on Heading 3</w:t>
       </w:r>
     </w:p>
-    <w:bookmarkEnd w:id="7"/>
-    <w:p/>
+    <w:p>
+      <w:bookmarkStart w:id="7" w:name="_GoBack"/>
+      <w:bookmarkEnd w:id="6"/>
+      <w:bookmarkEnd w:id="7"/>
+    </w:p>
     <w:p>
       <w:pPr>
         <w:pStyle w:val="IntenseQuote"/>
@@ -525,7 +526,7 @@
         <w:t>This is an Intense Quote</w:t>
       </w:r>
     </w:p>
-    <w:bookmarkEnd w:id="6"/>
+    <w:bookmarkEnd w:id="5"/>
     <w:p>
       <w:pPr>
         <w:rPr>

</xml_diff>

<commit_message>
Get Wordpress Credentials and Post via WPAPI
</commit_message>
<xml_diff>
--- a/TPOT Electron/src/config/MasterSample.docx
+++ b/TPOT Electron/src/config/MasterSample.docx
@@ -62,17 +62,15 @@
     <w:p>
       <w:pPr>
         <w:pStyle w:val="Subtitle"/>
-        <w:rPr>
-          <w:rStyle w:val="SubtleEmphasis"/>
-          <w:i w:val="0"/>
-          <w:iCs w:val="0"/>
-          <w:color w:val="5A5A5A" w:themeColor="text1" w:themeTint="A5"/>
-        </w:rPr>
+        <w:pBdr>
+          <w:bottom w:val="single" w:sz="6" w:space="1" w:color="auto"/>
+        </w:pBdr>
       </w:pPr>
       <w:r>
         <w:t>Subtitle</w:t>
       </w:r>
     </w:p>
+    <w:p/>
     <w:bookmarkEnd w:id="0"/>
     <w:p>
       <w:r>
@@ -97,7 +95,12 @@
         <w:t xml:space="preserve"> Text. Pretty cool</w:t>
       </w:r>
       <w:r>
-        <w:t xml:space="preserve">, right? If you are not a fan, then maybe you could make </w:t>
+        <w:t xml:space="preserve">, right? If you are not </w:t>
+      </w:r>
+      <w:bookmarkStart w:id="1" w:name="_GoBack"/>
+      <w:bookmarkEnd w:id="1"/>
+      <w:r>
+        <w:t xml:space="preserve">a fan, then maybe you could make </w:t>
       </w:r>
       <w:r>
         <w:rPr>
@@ -180,11 +183,11 @@
       <w:r>
         <w:t>&lt;</w:t>
       </w:r>
-      <w:bookmarkStart w:id="1" w:name="OLE_LINK12"/>
+      <w:bookmarkStart w:id="2" w:name="OLE_LINK12"/>
       <w:r>
         <w:t>http://www.google.com/</w:t>
       </w:r>
-      <w:bookmarkEnd w:id="1"/>
+      <w:bookmarkEnd w:id="2"/>
       <w:r>
         <w:t>&gt;</w:t>
       </w:r>
@@ -208,16 +211,16 @@
       <w:r>
         <w:t xml:space="preserve">Or a Word </w:t>
       </w:r>
-      <w:bookmarkStart w:id="2" w:name="OLE_LINK10"/>
+      <w:bookmarkStart w:id="3" w:name="OLE_LINK10"/>
       <w:r>
         <w:t xml:space="preserve">Text </w:t>
       </w:r>
-      <w:bookmarkStart w:id="3" w:name="OLE_LINK11"/>
+      <w:bookmarkStart w:id="4" w:name="OLE_LINK11"/>
       <w:r>
         <w:t>Link</w:t>
       </w:r>
-      <w:bookmarkEnd w:id="2"/>
       <w:bookmarkEnd w:id="3"/>
+      <w:bookmarkEnd w:id="4"/>
       <w:r>
         <w:t xml:space="preserve">: </w:t>
       </w:r>
@@ -349,7 +352,7 @@
           <w:rStyle w:val="Emphasis"/>
         </w:rPr>
       </w:pPr>
-      <w:bookmarkStart w:id="4" w:name="OLE_LINK2"/>
+      <w:bookmarkStart w:id="5" w:name="OLE_LINK2"/>
       <w:r>
         <w:rPr>
           <w:rStyle w:val="Emphasis"/>
@@ -382,8 +385,8 @@
           <w:rStyle w:val="IntenseEmphasis"/>
         </w:rPr>
       </w:pPr>
-      <w:bookmarkStart w:id="5" w:name="OLE_LINK3"/>
-      <w:bookmarkEnd w:id="4"/>
+      <w:bookmarkStart w:id="6" w:name="OLE_LINK3"/>
+      <w:bookmarkEnd w:id="5"/>
       <w:r>
         <w:rPr>
           <w:rStyle w:val="IntenseEmphasis"/>
@@ -433,7 +436,7 @@
           <w:rFonts w:ascii="Trebuchet MS" w:hAnsi="Trebuchet MS"/>
         </w:rPr>
       </w:pPr>
-      <w:bookmarkStart w:id="6" w:name="OLE_LINK4"/>
+      <w:bookmarkStart w:id="7" w:name="OLE_LINK4"/>
       <w:r>
         <w:rPr>
           <w:rStyle w:val="Emphasis"/>
@@ -512,11 +515,8 @@
         <w:t xml:space="preserve"> on Heading 3</w:t>
       </w:r>
     </w:p>
-    <w:p>
-      <w:bookmarkStart w:id="7" w:name="_GoBack"/>
-      <w:bookmarkEnd w:id="6"/>
-      <w:bookmarkEnd w:id="7"/>
-    </w:p>
+    <w:bookmarkEnd w:id="7"/>
+    <w:p/>
     <w:p>
       <w:pPr>
         <w:pStyle w:val="IntenseQuote"/>
@@ -526,7 +526,7 @@
         <w:t>This is an Intense Quote</w:t>
       </w:r>
     </w:p>
-    <w:bookmarkEnd w:id="5"/>
+    <w:bookmarkEnd w:id="6"/>
     <w:p>
       <w:pPr>
         <w:rPr>

</xml_diff>